<commit_message>
zula schreiben schilder bot garten
</commit_message>
<xml_diff>
--- a/Dokumentation/Zula - Text.docx
+++ b/Dokumentation/Zula - Text.docx
@@ -1,6 +1,6 @@
 
 <file path=word/document.xml><?xml version="1.0" encoding="utf-8"?>
-<w:document xmlns:wpc="http://schemas.microsoft.com/office/word/2010/wordprocessingCanvas" xmlns:cx="http://schemas.microsoft.com/office/drawing/2014/chartex" xmlns:cx1="http://schemas.microsoft.com/office/drawing/2015/9/8/chartex" xmlns:cx2="http://schemas.microsoft.com/office/drawing/2015/10/21/chartex" xmlns:cx3="http://schemas.microsoft.com/office/drawing/2016/5/9/chartex" xmlns:cx4="http://schemas.microsoft.com/office/drawing/2016/5/10/chartex" xmlns:cx5="http://schemas.microsoft.com/office/drawing/2016/5/11/chartex" xmlns:cx6="http://schemas.microsoft.com/office/drawing/2016/5/12/chartex" xmlns:cx7="http://schemas.microsoft.com/office/drawing/2016/5/13/chartex" xmlns:cx8="http://schemas.microsoft.com/office/drawing/2016/5/14/chartex" xmlns:mc="http://schemas.openxmlformats.org/markup-compatibility/2006" xmlns:aink="http://schemas.microsoft.com/office/drawing/2016/ink" xmlns:am3d="http://schemas.microsoft.com/office/drawing/2017/model3d" xmlns:o="urn:schemas-microsoft-com:office:office" xmlns:oel="http://schemas.microsoft.com/office/2019/extlst" xmlns:r="http://schemas.openxmlformats.org/officeDocument/2006/relationships" xmlns:m="http://schemas.openxmlformats.org/officeDocument/2006/math" xmlns:v="urn:schemas-microsoft-com:vml" xmlns:wp14="http://schemas.microsoft.com/office/word/2010/wordprocessingDrawing" xmlns:wp="http://schemas.openxmlformats.org/drawingml/2006/wordprocessingDrawing" xmlns:w10="urn:schemas-microsoft-com:office:word" xmlns:w="http://schemas.openxmlformats.org/wordprocessingml/2006/main" xmlns:w14="http://schemas.microsoft.com/office/word/2010/wordml" xmlns:w15="http://schemas.microsoft.com/office/word/2012/wordml" xmlns:w16cex="http://schemas.microsoft.com/office/word/2018/wordml/cex" xmlns:w16cid="http://schemas.microsoft.com/office/word/2016/wordml/cid" xmlns:w16="http://schemas.microsoft.com/office/word/2018/wordml" xmlns:w16du="http://schemas.microsoft.com/office/word/2023/wordml/word16du" xmlns:w16sdtdh="http://schemas.microsoft.com/office/word/2020/wordml/sdtdatahash" xmlns:w16sdtfl="http://schemas.microsoft.com/office/word/2024/wordml/sdtformatlock" xmlns:w16se="http://schemas.microsoft.com/office/word/2015/wordml/symex" xmlns:wpg="http://schemas.microsoft.com/office/word/2010/wordprocessingGroup" xmlns:wpi="http://schemas.microsoft.com/office/word/2010/wordprocessingInk" xmlns:wne="http://schemas.microsoft.com/office/word/2006/wordml" xmlns:wps="http://schemas.microsoft.com/office/word/2010/wordprocessingShape" mc:Ignorable="w14 w15 w16se w16cid w16 w16cex w16sdtdh w16sdtfl w16du wp14">
+<w:document xmlns:wpc="http://schemas.microsoft.com/office/word/2010/wordprocessingCanvas" xmlns:cx="http://schemas.microsoft.com/office/drawing/2014/chartex" xmlns:cx1="http://schemas.microsoft.com/office/drawing/2015/9/8/chartex" xmlns:cx2="http://schemas.microsoft.com/office/drawing/2015/10/21/chartex" xmlns:cx3="http://schemas.microsoft.com/office/drawing/2016/5/9/chartex" xmlns:cx4="http://schemas.microsoft.com/office/drawing/2016/5/10/chartex" xmlns:cx5="http://schemas.microsoft.com/office/drawing/2016/5/11/chartex" xmlns:cx6="http://schemas.microsoft.com/office/drawing/2016/5/12/chartex" xmlns:cx7="http://schemas.microsoft.com/office/drawing/2016/5/13/chartex" xmlns:cx8="http://schemas.microsoft.com/office/drawing/2016/5/14/chartex" xmlns:mc="http://schemas.openxmlformats.org/markup-compatibility/2006" xmlns:aink="http://schemas.microsoft.com/office/drawing/2016/ink" xmlns:am3d="http://schemas.microsoft.com/office/drawing/2017/model3d" xmlns:o="urn:schemas-microsoft-com:office:office" xmlns:oel="http://schemas.microsoft.com/office/2019/extlst" xmlns:r="http://schemas.openxmlformats.org/officeDocument/2006/relationships" xmlns:m="http://schemas.openxmlformats.org/officeDocument/2006/math" xmlns:v="urn:schemas-microsoft-com:vml" xmlns:wp14="http://schemas.microsoft.com/office/word/2010/wordprocessingDrawing" xmlns:wp="http://schemas.openxmlformats.org/drawingml/2006/wordprocessingDrawing" xmlns:w10="urn:schemas-microsoft-com:office:word" xmlns:w="http://schemas.openxmlformats.org/wordprocessingml/2006/main" xmlns:w14="http://schemas.microsoft.com/office/word/2010/wordml" xmlns:w15="http://schemas.microsoft.com/office/word/2012/wordml" xmlns:w16cex="http://schemas.microsoft.com/office/word/2018/wordml/cex" xmlns:w16cid="http://schemas.microsoft.com/office/word/2016/wordml/cid" xmlns:w16="http://schemas.microsoft.com/office/word/2018/wordml" xmlns:w16sdtdh="http://schemas.microsoft.com/office/word/2020/wordml/sdtdatahash" xmlns:w16se="http://schemas.microsoft.com/office/word/2015/wordml/symex" xmlns:wpg="http://schemas.microsoft.com/office/word/2010/wordprocessingGroup" xmlns:wpi="http://schemas.microsoft.com/office/word/2010/wordprocessingInk" xmlns:wne="http://schemas.microsoft.com/office/word/2006/wordml" xmlns:wps="http://schemas.microsoft.com/office/word/2010/wordprocessingShape" mc:Ignorable="w14 w15 w16se w16cid w16 w16cex w16sdtdh wp14">
   <w:body>
     <w:p>
       <w:pPr>
@@ -373,7 +373,21 @@
           <w:sz w:val="28"/>
           <w:szCs w:val="28"/>
         </w:rPr>
-        <w:t xml:space="preserve">Diese Arbeit beschäftigt sich mit der Erstellung eines digitalen Lehrpfades im Botanischen Garten Würzburg zum Thema „Ökosysteme unter dem Einfluss des Menschen“. Dabei richtet sich der Lehrpfad maßgeblich an die achte Klasse am Gymnasium und soll den gleichnamigen Lernbereich 6 im Fachlehrplan für Biologie der achten Klasse am Gymnasium des LehrplanPLUS von 2025 abdecken. Eine öffentliche Nutzung bzw. Nutzung durch andere Klassenstufen soll jedoch auch möglich sein. Als erster digitaler Lehrpfad seiner Art soll ein Grundstein gelegt werden und auf dieser Arbeit aufbauend, auch in der Zukunft die Möglichkeit bestehen, weitere Lehrpfade durch den Botanischen Garten, dessen Mitarbeitende oder ähnliche Arbeiten und Projekte von Studierenden anzufügen, zu erweitern oder zu aktualisieren. </w:t>
+        <w:t xml:space="preserve">Diese Arbeit beschäftigt sich mit der Erstellung eines digitalen Lehrpfades im Botanischen Garten Würzburg zum Thema „Ökosysteme unter dem Einfluss des Menschen“. Dabei richtet sich der Lehrpfad maßgeblich an die achte Klasse am Gymnasium und soll den gleichnamigen Lernbereich 6 im Fachlehrplan für Biologie der achten Klasse am Gymnasium des LehrplanPLUS von 2025 abdecken. Eine öffentliche Nutzung bzw. Nutzung durch andere Klassenstufen soll jedoch auch </w:t>
+      </w:r>
+      <w:r>
+        <w:rPr>
+          <w:sz w:val="28"/>
+          <w:szCs w:val="28"/>
+        </w:rPr>
+        <w:t>gegeben</w:t>
+      </w:r>
+      <w:r>
+        <w:rPr>
+          <w:sz w:val="28"/>
+          <w:szCs w:val="28"/>
+        </w:rPr>
+        <w:t xml:space="preserve"> sein. Als erster digitaler Lehrpfad seiner Art soll ein Grundstein gelegt werden und auf dieser Arbeit aufbauend, auch in der Zukunft die Möglichkeit bestehen, weitere Lehrpfade durch den Botanischen Garten, dessen Mitarbeitende oder ähnliche Arbeiten und Projekte von Studierenden anzufügen, zu erweitern oder zu aktualisieren. </w:t>
       </w:r>
     </w:p>
     <w:p>
@@ -3304,7 +3318,15 @@
       </w:r>
       <w:proofErr w:type="spellEnd"/>
       <w:r>
-        <w:t xml:space="preserve"> die punkte erfüllt werden damit auch bei größeren </w:t>
+        <w:t xml:space="preserve"> die punkte </w:t>
+      </w:r>
+      <w:proofErr w:type="gramStart"/>
+      <w:r>
+        <w:t>erfüllt</w:t>
+      </w:r>
+      <w:proofErr w:type="gramEnd"/>
+      <w:r>
+        <w:t xml:space="preserve"> werden damit auch bei größeren </w:t>
       </w:r>
       <w:proofErr w:type="spellStart"/>
       <w:r>
@@ -3809,7 +3831,15 @@
     </w:p>
     <w:p>
       <w:r>
-        <w:t xml:space="preserve">Grundlage für neue arbeiten -&gt; zula, BA </w:t>
+        <w:t xml:space="preserve">Grundlage für neue arbeiten -&gt; </w:t>
+      </w:r>
+      <w:proofErr w:type="spellStart"/>
+      <w:r>
+        <w:t>zula</w:t>
+      </w:r>
+      <w:proofErr w:type="spellEnd"/>
+      <w:r>
+        <w:t xml:space="preserve">, BA </w:t>
       </w:r>
       <w:proofErr w:type="spellStart"/>
       <w:r>
@@ -3950,15 +3980,7 @@
       </w:r>
       <w:proofErr w:type="gramEnd"/>
       <w:r>
-        <w:t xml:space="preserve"> </w:t>
-      </w:r>
-      <w:proofErr w:type="spellStart"/>
-      <w:r>
-        <w:t>dass</w:t>
-      </w:r>
-      <w:proofErr w:type="spellEnd"/>
-      <w:r>
-        <w:t xml:space="preserve"> </w:t>
+        <w:t xml:space="preserve"> dass </w:t>
       </w:r>
       <w:proofErr w:type="spellStart"/>
       <w:r>
@@ -4046,7 +4068,10 @@
         <w:t>3</w:t>
       </w:r>
       <w:r>
-        <w:t xml:space="preserve"> Vorgehensweiße</w:t>
+        <w:t xml:space="preserve"> </w:t>
+      </w:r>
+      <w:r>
+        <w:t>Vorgehensweiße</w:t>
       </w:r>
       <w:bookmarkEnd w:id="11"/>
     </w:p>
@@ -4054,9 +4079,63 @@
       <w:pPr>
         <w:pStyle w:val="berschrift2"/>
       </w:pPr>
+      <w:r>
+        <w:t>3.1 Software</w:t>
+      </w:r>
+    </w:p>
+    <w:p>
+      <w:proofErr w:type="spellStart"/>
+      <w:r>
+        <w:t>Github</w:t>
+      </w:r>
+      <w:proofErr w:type="spellEnd"/>
+    </w:p>
+    <w:p>
+      <w:proofErr w:type="spellStart"/>
+      <w:r>
+        <w:t>Vscode</w:t>
+      </w:r>
+      <w:proofErr w:type="spellEnd"/>
+    </w:p>
+    <w:p>
+      <w:proofErr w:type="spellStart"/>
+      <w:r>
+        <w:t>Drawinng</w:t>
+      </w:r>
+      <w:proofErr w:type="spellEnd"/>
+      <w:r>
+        <w:t xml:space="preserve"> </w:t>
+      </w:r>
+      <w:proofErr w:type="spellStart"/>
+      <w:r>
+        <w:t>app</w:t>
+      </w:r>
+      <w:proofErr w:type="spellEnd"/>
+      <w:r>
+        <w:t xml:space="preserve"> like </w:t>
+      </w:r>
+      <w:proofErr w:type="spellStart"/>
+      <w:r>
+        <w:t>krita</w:t>
+      </w:r>
+      <w:proofErr w:type="spellEnd"/>
+      <w:r>
+        <w:t>?</w:t>
+      </w:r>
+    </w:p>
+    <w:p>
+      <w:pPr>
+        <w:pStyle w:val="berschrift2"/>
+      </w:pPr>
       <w:bookmarkStart w:id="12" w:name="_Toc212747126"/>
       <w:r>
-        <w:t>3.1 Programmaufbau</w:t>
+        <w:t>3.</w:t>
+      </w:r>
+      <w:r>
+        <w:t>2</w:t>
+      </w:r>
+      <w:r>
+        <w:t xml:space="preserve"> Programmaufbau</w:t>
       </w:r>
       <w:bookmarkEnd w:id="12"/>
     </w:p>
@@ -4084,7 +4163,13 @@
       </w:pPr>
       <w:bookmarkStart w:id="13" w:name="_Toc212747127"/>
       <w:r>
-        <w:t>3.1.1 Dynamisches Modell</w:t>
+        <w:t>3.</w:t>
+      </w:r>
+      <w:r>
+        <w:t>2</w:t>
+      </w:r>
+      <w:r>
+        <w:t>.1 Dynamisches Modell</w:t>
       </w:r>
       <w:bookmarkEnd w:id="13"/>
     </w:p>
@@ -4136,7 +4221,13 @@
       </w:pPr>
       <w:bookmarkStart w:id="14" w:name="_Toc212747128"/>
       <w:r>
-        <w:t>3.1.1.</w:t>
+        <w:t>3.</w:t>
+      </w:r>
+      <w:r>
+        <w:t>2</w:t>
+      </w:r>
+      <w:r>
+        <w:t>.1.</w:t>
       </w:r>
       <w:r>
         <w:t>1</w:t>
@@ -4201,7 +4292,16 @@
         <w:pStyle w:val="Listenabsatz"/>
       </w:pPr>
       <w:r>
-        <w:t xml:space="preserve">Reihenfolge wird dann auf nem </w:t>
+        <w:lastRenderedPageBreak/>
+        <w:t xml:space="preserve">Reihenfolge wird dann auf </w:t>
+      </w:r>
+      <w:proofErr w:type="spellStart"/>
+      <w:r>
+        <w:t>nem</w:t>
+      </w:r>
+      <w:proofErr w:type="spellEnd"/>
+      <w:r>
+        <w:t xml:space="preserve"> </w:t>
       </w:r>
       <w:proofErr w:type="spellStart"/>
       <w:r>
@@ -4250,7 +4350,6 @@
     </w:p>
     <w:p>
       <w:r>
-        <w:lastRenderedPageBreak/>
         <w:t xml:space="preserve">Wir nutzen </w:t>
       </w:r>
       <w:proofErr w:type="spellStart"/>
@@ -4392,7 +4491,15 @@
       </w:r>
       <w:proofErr w:type="spellEnd"/>
       <w:r>
-        <w:t xml:space="preserve">, wenns nicht </w:t>
+        <w:t xml:space="preserve">, </w:t>
+      </w:r>
+      <w:proofErr w:type="spellStart"/>
+      <w:r>
+        <w:t>wenns</w:t>
+      </w:r>
+      <w:proofErr w:type="spellEnd"/>
+      <w:r>
+        <w:t xml:space="preserve"> nicht </w:t>
       </w:r>
       <w:proofErr w:type="spellStart"/>
       <w:r>
@@ -4512,12 +4619,18 @@
       </w:pPr>
       <w:bookmarkStart w:id="15" w:name="_Toc212747129"/>
       <w:r>
-        <w:t>3.1.1.</w:t>
+        <w:t>3.</w:t>
       </w:r>
       <w:r>
         <w:t>2</w:t>
       </w:r>
       <w:r>
+        <w:t>.1.</w:t>
+      </w:r>
+      <w:r>
+        <w:t>2</w:t>
+      </w:r>
+      <w:r>
         <w:t xml:space="preserve"> </w:t>
       </w:r>
       <w:proofErr w:type="spellStart"/>
@@ -4629,7 +4742,13 @@
       </w:pPr>
       <w:bookmarkStart w:id="16" w:name="_Toc212747130"/>
       <w:r>
-        <w:t xml:space="preserve">3.1.1.3 </w:t>
+        <w:t>3.</w:t>
+      </w:r>
+      <w:r>
+        <w:t>2</w:t>
+      </w:r>
+      <w:r>
+        <w:t xml:space="preserve">.1.3 </w:t>
       </w:r>
       <w:r>
         <w:t>Systemarchitektur und Codeorganisation</w:t>
@@ -4643,7 +4762,13 @@
       </w:pPr>
       <w:bookmarkStart w:id="17" w:name="_Toc212747131"/>
       <w:r>
-        <w:t>3.1.1.</w:t>
+        <w:t>3.</w:t>
+      </w:r>
+      <w:r>
+        <w:t>2</w:t>
+      </w:r>
+      <w:r>
+        <w:t>.1.</w:t>
       </w:r>
       <w:r>
         <w:t>4</w:t>
@@ -4664,7 +4789,13 @@
       </w:pPr>
       <w:bookmarkStart w:id="18" w:name="_Toc212747132"/>
       <w:r>
-        <w:t>3.1.</w:t>
+        <w:t>3.</w:t>
+      </w:r>
+      <w:r>
+        <w:t>2</w:t>
+      </w:r>
+      <w:r>
+        <w:t>.</w:t>
       </w:r>
       <w:r>
         <w:t>2</w:t>
@@ -4904,9 +5035,31 @@
       </w:pPr>
       <w:bookmarkStart w:id="19" w:name="_Toc212747133"/>
       <w:r>
-        <w:t>3.1.2.1 Designrichtlinien</w:t>
+        <w:lastRenderedPageBreak/>
+        <w:t>3.</w:t>
+      </w:r>
+      <w:r>
+        <w:t>2</w:t>
+      </w:r>
+      <w:r>
+        <w:t>.2.1 Designrichtlinien</w:t>
       </w:r>
       <w:bookmarkEnd w:id="19"/>
+    </w:p>
+    <w:p>
+      <w:hyperlink r:id="rId7" w:tgtFrame="_blank" w:history="1">
+        <w:r>
+          <w:rPr>
+            <w:rStyle w:val="Hyperlink"/>
+            <w:rFonts w:ascii="Helvetica" w:hAnsi="Helvetica" w:cs="Helvetica"/>
+            <w:color w:val="1155CC"/>
+            <w:sz w:val="21"/>
+            <w:szCs w:val="21"/>
+            <w:shd w:val="clear" w:color="auto" w:fill="FFFFFF"/>
+          </w:rPr>
+          <w:t>https://www.rz.uni-wuerzburg.de/dienste/webdienste/webhost/</w:t>
+        </w:r>
+      </w:hyperlink>
     </w:p>
     <w:p>
       <w:r>
@@ -5015,8 +5168,7 @@
       </w:pPr>
       <w:bookmarkStart w:id="20" w:name="_Toc212747134"/>
       <w:r>
-        <w:lastRenderedPageBreak/>
-        <w:t>3.1.</w:t>
+        <w:t>3.</w:t>
       </w:r>
       <w:r>
         <w:t>2</w:t>
@@ -5028,6 +5180,12 @@
         <w:t>2</w:t>
       </w:r>
       <w:r>
+        <w:t>.</w:t>
+      </w:r>
+      <w:r>
+        <w:t>2</w:t>
+      </w:r>
+      <w:r>
         <w:t xml:space="preserve"> Navigation</w:t>
       </w:r>
       <w:bookmarkEnd w:id="20"/>
@@ -5052,7 +5210,7 @@
       <w:r>
         <w:br/>
       </w:r>
-      <w:hyperlink r:id="rId7" w:history="1">
+      <w:hyperlink r:id="rId8" w:history="1">
         <w:r>
           <w:rPr>
             <w:rStyle w:val="Hyperlink"/>
@@ -5365,7 +5523,13 @@
       </w:pPr>
       <w:bookmarkStart w:id="21" w:name="_Toc212747135"/>
       <w:r>
-        <w:t>3.1.2.3 Fortschrittsanzeige</w:t>
+        <w:t>3.</w:t>
+      </w:r>
+      <w:r>
+        <w:t>2</w:t>
+      </w:r>
+      <w:r>
+        <w:t>.2.3 Fortschrittsanzeige</w:t>
       </w:r>
       <w:bookmarkEnd w:id="21"/>
     </w:p>
@@ -5458,85 +5622,140 @@
       </w:r>
       <w:proofErr w:type="gramEnd"/>
       <w:r>
-        <w:t xml:space="preserve"> dass </w:t>
-      </w:r>
+        <w:t xml:space="preserve"> dass immer wenn man eine </w:t>
+      </w:r>
+      <w:proofErr w:type="spellStart"/>
+      <w:r>
+        <w:t>station</w:t>
+      </w:r>
+      <w:proofErr w:type="spellEnd"/>
+      <w:r>
+        <w:t xml:space="preserve"> erledigt es ein </w:t>
+      </w:r>
+      <w:proofErr w:type="spellStart"/>
+      <w:r>
+        <w:t>feedback</w:t>
+      </w:r>
+      <w:proofErr w:type="spellEnd"/>
+      <w:r>
+        <w:t xml:space="preserve"> dazu gibt</w:t>
+      </w:r>
+    </w:p>
+    <w:p>
+      <w:proofErr w:type="spellStart"/>
+      <w:r>
+        <w:t>z.b.</w:t>
+      </w:r>
+      <w:proofErr w:type="spellEnd"/>
+      <w:r>
+        <w:t xml:space="preserve"> oben in der leiste jede </w:t>
+      </w:r>
+      <w:proofErr w:type="spellStart"/>
+      <w:r>
+        <w:t>station</w:t>
+      </w:r>
+      <w:proofErr w:type="spellEnd"/>
+      <w:r>
+        <w:t xml:space="preserve"> ein </w:t>
+      </w:r>
+      <w:proofErr w:type="spellStart"/>
+      <w:r>
+        <w:t>punkt</w:t>
+      </w:r>
+      <w:proofErr w:type="spellEnd"/>
+      <w:r>
+        <w:t xml:space="preserve"> mit gestrichelten </w:t>
+      </w:r>
+      <w:proofErr w:type="spellStart"/>
+      <w:r>
+        <w:t>weglinien</w:t>
+      </w:r>
+      <w:proofErr w:type="spellEnd"/>
+      <w:r>
+        <w:t xml:space="preserve"> dazwischen. Wird eine </w:t>
+      </w:r>
+      <w:proofErr w:type="spellStart"/>
+      <w:r>
+        <w:t>station</w:t>
+      </w:r>
+      <w:proofErr w:type="spellEnd"/>
+      <w:r>
+        <w:t xml:space="preserve"> erfüllt wird der </w:t>
+      </w:r>
+      <w:proofErr w:type="spellStart"/>
+      <w:r>
+        <w:t>punkt</w:t>
+      </w:r>
+      <w:proofErr w:type="spellEnd"/>
+      <w:r>
+        <w:t xml:space="preserve"> der </w:t>
+      </w:r>
+      <w:proofErr w:type="spellStart"/>
+      <w:r>
+        <w:t>station</w:t>
+      </w:r>
+      <w:proofErr w:type="spellEnd"/>
+      <w:r>
+        <w:t xml:space="preserve"> in einer anderen </w:t>
+      </w:r>
+      <w:proofErr w:type="spellStart"/>
+      <w:r>
+        <w:t>farbe</w:t>
+      </w:r>
+      <w:proofErr w:type="spellEnd"/>
+      <w:r>
+        <w:t xml:space="preserve"> ausgefüllt </w:t>
+      </w:r>
+    </w:p>
+    <w:p/>
+    <w:p>
+      <w:pPr>
+        <w:pStyle w:val="berschrift4"/>
+      </w:pPr>
+      <w:bookmarkStart w:id="22" w:name="_Toc212747136"/>
+      <w:r>
+        <w:t>3.</w:t>
+      </w:r>
+      <w:r>
+        <w:t>2</w:t>
+      </w:r>
+      <w:r>
+        <w:t>.</w:t>
+      </w:r>
+      <w:r>
+        <w:t>2</w:t>
+      </w:r>
+      <w:r>
+        <w:t>.</w:t>
+      </w:r>
+      <w:r>
+        <w:t>4</w:t>
+      </w:r>
+      <w:r>
+        <w:t xml:space="preserve"> Logo</w:t>
+      </w:r>
+      <w:bookmarkEnd w:id="22"/>
+    </w:p>
+    <w:p>
       <w:proofErr w:type="gramStart"/>
       <w:r>
-        <w:t>immer</w:t>
+        <w:t>Logo ,</w:t>
       </w:r>
       <w:proofErr w:type="gramEnd"/>
       <w:r>
-        <w:t xml:space="preserve"> wenn man eine </w:t>
-      </w:r>
-      <w:proofErr w:type="spellStart"/>
-      <w:r>
-        <w:t>station</w:t>
-      </w:r>
-      <w:proofErr w:type="spellEnd"/>
-      <w:r>
         <w:t xml:space="preserve"> </w:t>
       </w:r>
-      <w:proofErr w:type="gramStart"/>
-      <w:r>
-        <w:t>erledigt</w:t>
-      </w:r>
-      <w:proofErr w:type="gramEnd"/>
-      <w:r>
-        <w:t xml:space="preserve"> es ein </w:t>
-      </w:r>
-      <w:proofErr w:type="spellStart"/>
-      <w:r>
-        <w:t>feedback</w:t>
-      </w:r>
-      <w:proofErr w:type="spellEnd"/>
-      <w:r>
-        <w:t xml:space="preserve"> dazu gibt</w:t>
-      </w:r>
-    </w:p>
-    <w:p>
-      <w:proofErr w:type="spellStart"/>
-      <w:r>
-        <w:t>z.b.</w:t>
-      </w:r>
-      <w:proofErr w:type="spellEnd"/>
-      <w:r>
-        <w:t xml:space="preserve"> oben in der leiste jede </w:t>
-      </w:r>
-      <w:proofErr w:type="spellStart"/>
-      <w:r>
-        <w:t>station</w:t>
-      </w:r>
-      <w:proofErr w:type="spellEnd"/>
-      <w:r>
-        <w:t xml:space="preserve"> ein </w:t>
-      </w:r>
-      <w:proofErr w:type="spellStart"/>
-      <w:r>
-        <w:t>punkt</w:t>
-      </w:r>
-      <w:proofErr w:type="spellEnd"/>
-      <w:r>
-        <w:t xml:space="preserve"> mit gestrichelten </w:t>
-      </w:r>
-      <w:proofErr w:type="spellStart"/>
-      <w:r>
-        <w:t>weglinien</w:t>
-      </w:r>
-      <w:proofErr w:type="spellEnd"/>
-      <w:r>
-        <w:t xml:space="preserve"> dazwischen. Wird eine </w:t>
-      </w:r>
-      <w:proofErr w:type="spellStart"/>
-      <w:r>
-        <w:t>station</w:t>
-      </w:r>
-      <w:proofErr w:type="spellEnd"/>
-      <w:r>
-        <w:t xml:space="preserve"> erfüllt wird der </w:t>
-      </w:r>
-      <w:proofErr w:type="spellStart"/>
-      <w:r>
-        <w:t>punkt</w:t>
+      <w:proofErr w:type="spellStart"/>
+      <w:r>
+        <w:t>name</w:t>
+      </w:r>
+      <w:proofErr w:type="spellEnd"/>
+      <w:r>
+        <w:t xml:space="preserve"> </w:t>
+      </w:r>
+      <w:proofErr w:type="spellStart"/>
+      <w:r>
+        <w:t>flair</w:t>
       </w:r>
       <w:proofErr w:type="spellEnd"/>
       <w:r>
@@ -5544,71 +5763,6 @@
       </w:r>
       <w:proofErr w:type="spellStart"/>
       <w:r>
-        <w:t>station</w:t>
-      </w:r>
-      <w:proofErr w:type="spellEnd"/>
-      <w:r>
-        <w:t xml:space="preserve"> in einer anderen </w:t>
-      </w:r>
-      <w:proofErr w:type="spellStart"/>
-      <w:r>
-        <w:t>farbe</w:t>
-      </w:r>
-      <w:proofErr w:type="spellEnd"/>
-      <w:r>
-        <w:t xml:space="preserve"> ausgefüllt </w:t>
-      </w:r>
-    </w:p>
-    <w:p/>
-    <w:p>
-      <w:pPr>
-        <w:pStyle w:val="berschrift4"/>
-      </w:pPr>
-      <w:bookmarkStart w:id="22" w:name="_Toc212747136"/>
-      <w:r>
-        <w:t>3.1.</w:t>
-      </w:r>
-      <w:r>
-        <w:t>2</w:t>
-      </w:r>
-      <w:r>
-        <w:t>.</w:t>
-      </w:r>
-      <w:r>
-        <w:t>4</w:t>
-      </w:r>
-      <w:r>
-        <w:t xml:space="preserve"> Logo</w:t>
-      </w:r>
-      <w:bookmarkEnd w:id="22"/>
-    </w:p>
-    <w:p>
-      <w:proofErr w:type="gramStart"/>
-      <w:r>
-        <w:t>Logo ,</w:t>
-      </w:r>
-      <w:proofErr w:type="gramEnd"/>
-      <w:r>
-        <w:t xml:space="preserve"> </w:t>
-      </w:r>
-      <w:proofErr w:type="spellStart"/>
-      <w:r>
-        <w:t>name</w:t>
-      </w:r>
-      <w:proofErr w:type="spellEnd"/>
-      <w:r>
-        <w:t xml:space="preserve"> </w:t>
-      </w:r>
-      <w:proofErr w:type="spellStart"/>
-      <w:r>
-        <w:t>flair</w:t>
-      </w:r>
-      <w:proofErr w:type="spellEnd"/>
-      <w:r>
-        <w:t xml:space="preserve"> der </w:t>
-      </w:r>
-      <w:proofErr w:type="spellStart"/>
-      <w:r>
         <w:t>uni</w:t>
       </w:r>
       <w:proofErr w:type="spellEnd"/>
@@ -5622,7 +5776,14 @@
       </w:pPr>
       <w:bookmarkStart w:id="23" w:name="_Toc212747137"/>
       <w:r>
-        <w:t>3.2 Aufbau der Module</w:t>
+        <w:lastRenderedPageBreak/>
+        <w:t>3.</w:t>
+      </w:r>
+      <w:r>
+        <w:t>3</w:t>
+      </w:r>
+      <w:r>
+        <w:t xml:space="preserve"> Aufbau der Module</w:t>
       </w:r>
       <w:bookmarkEnd w:id="23"/>
     </w:p>
@@ -5632,7 +5793,13 @@
       </w:pPr>
       <w:bookmarkStart w:id="24" w:name="_Toc212747138"/>
       <w:r>
-        <w:t>3.2.1 Lehrplannähe</w:t>
+        <w:t>3.</w:t>
+      </w:r>
+      <w:r>
+        <w:t>3</w:t>
+      </w:r>
+      <w:r>
+        <w:t>.1 Lehrplannähe</w:t>
       </w:r>
       <w:bookmarkEnd w:id="24"/>
     </w:p>
@@ -5732,7 +5899,6 @@
         </w:numPr>
       </w:pPr>
       <w:r>
-        <w:lastRenderedPageBreak/>
         <w:t xml:space="preserve">Material für </w:t>
       </w:r>
       <w:proofErr w:type="spellStart"/>
@@ -5899,18 +6065,920 @@
       </w:pPr>
       <w:bookmarkStart w:id="25" w:name="_Toc212747139"/>
       <w:r>
-        <w:t>3.2.2 Stationen</w:t>
+        <w:t>3.</w:t>
+      </w:r>
+      <w:r>
+        <w:t>3</w:t>
+      </w:r>
+      <w:r>
+        <w:t>.2 Stationen</w:t>
       </w:r>
       <w:bookmarkEnd w:id="25"/>
     </w:p>
-    <w:p>
+    <w:p/>
+    <w:p>
+      <w:r>
+        <w:t xml:space="preserve">Für den Lehrpfad wurde eine Länge von 6 Stationen gewählt, da hier die verschiedenen Bereiche des Botanischen Gartens sinnvoll abgedeckt werden können. Zwischen allen Stationen sind kleine Distanzen zu laufen, wobei hier das Ziel ist die Besucher des Lehrpfades im Botanischen Garten herumzuführen und ihnen möglichst viel von diesem zu zeigen (siehe Abbildung </w:t>
+      </w:r>
       <w:r>
         <w:rPr>
           <w:highlight w:val="yellow"/>
         </w:rPr>
-        <w:t>THEMEN</w:t>
-      </w:r>
-    </w:p>
+        <w:t>XY</w:t>
+      </w:r>
+      <w:r>
+        <w:t>). Des Weiteren sorgt eine Anzahl von 6 Stationen dafür, dass ein Lehrpfad nicht als zu groß und zeitaufwendig wahrgenommen wird, jedoch gleichzeitig auch dafür, dass hier alle Themen des Lehrplan Plus für die achte Klasse am Gymnasium, für welche der Pfad entworfen wurde, abgedeckt sind. (</w:t>
+      </w:r>
+      <w:r>
+        <w:rPr>
+          <w:highlight w:val="yellow"/>
+        </w:rPr>
+        <w:t>LEHRPLAN ZITIREN</w:t>
+      </w:r>
+      <w:r>
+        <w:t>)</w:t>
+      </w:r>
+    </w:p>
+    <w:p>
+      <w:r>
+        <w:t>(</w:t>
+      </w:r>
+      <w:r>
+        <w:rPr>
+          <w:highlight w:val="yellow"/>
+        </w:rPr>
+        <w:t>Eventuelle Quelle zur Motivation bei Stationsarbeiten</w:t>
+      </w:r>
+      <w:r>
+        <w:t>)</w:t>
+      </w:r>
+    </w:p>
+    <w:p>
+      <w:r>
+        <w:t>(</w:t>
+      </w:r>
+      <w:r>
+        <w:rPr>
+          <w:highlight w:val="yellow"/>
+        </w:rPr>
+        <w:t>Karte</w:t>
+      </w:r>
+      <w:r>
+        <w:rPr>
+          <w:highlight w:val="yellow"/>
+        </w:rPr>
+        <w:t xml:space="preserve"> des </w:t>
+      </w:r>
+      <w:proofErr w:type="spellStart"/>
+      <w:r>
+        <w:rPr>
+          <w:highlight w:val="yellow"/>
+        </w:rPr>
+        <w:t>BotGarten</w:t>
+      </w:r>
+      <w:proofErr w:type="spellEnd"/>
+      <w:r>
+        <w:rPr>
+          <w:highlight w:val="yellow"/>
+        </w:rPr>
+        <w:t xml:space="preserve"> mit den einzelnen Stationen eingezeichnet</w:t>
+      </w:r>
+      <w:r>
+        <w:t xml:space="preserve">, </w:t>
+      </w:r>
+      <w:r>
+        <w:rPr>
+          <w:highlight w:val="yellow"/>
+        </w:rPr>
+        <w:t xml:space="preserve">darunter </w:t>
+      </w:r>
+      <w:proofErr w:type="spellStart"/>
+      <w:r>
+        <w:rPr>
+          <w:highlight w:val="yellow"/>
+        </w:rPr>
+        <w:t>abbildungsbeschreibung</w:t>
+      </w:r>
+      <w:proofErr w:type="spellEnd"/>
+      <w:r>
+        <w:t>)</w:t>
+      </w:r>
+    </w:p>
+    <w:p>
+      <w:r>
+        <w:t xml:space="preserve">Da der Lehrpfad so konzipiert ist, dass ganze Schulklassen ihn gleichzeitig absolvieren können, gibt es keine einzuhaltende Nummerierung der Stationen. Die Stationen sind so angelegt, dass sie in jeglicher Reihenfolge bearbeitet werden können und bilden ihr entsprechendes Thema immer als abgeschlossene Einheit ab. Dies sorgt dafür, dass größere Gruppen sich gut </w:t>
+      </w:r>
+      <w:r>
+        <w:t>in kleinen Gruppierungen</w:t>
+      </w:r>
+      <w:r>
+        <w:t xml:space="preserve"> aufteilen können</w:t>
+      </w:r>
+      <w:r>
+        <w:t>, was ein Begehen des Pfades, besonders an Stellen mit weniger Platz vereinfachen soll. Die Stationen werden zwar im Folgenden nummeriert, dies dient jedoch nur der Leserlichkeit der Arbeit, sowie einer leichteren Organisation, Änderung oder Erweiterung der Stationen zu einem späteren Zeitpunkt durch den Botanischen Garten.</w:t>
+      </w:r>
+    </w:p>
+    <w:p>
+      <w:r>
+        <w:t>Die Stationen werden hier in ihrer inhaltlichen Fassung, in der sie auch im Lehrpfad auftauchen verschriftlicht, wobei eine Erklärung zum Inhalt auf die einzelnen Stationen folgt.</w:t>
+      </w:r>
+    </w:p>
+    <w:p>
+      <w:r>
+        <w:t>(</w:t>
+      </w:r>
+      <w:r>
+        <w:rPr>
+          <w:highlight w:val="yellow"/>
+        </w:rPr>
+        <w:t>Erklärung</w:t>
+      </w:r>
+      <w:r>
+        <w:rPr>
+          <w:highlight w:val="yellow"/>
+        </w:rPr>
+        <w:t>en</w:t>
+      </w:r>
+      <w:r>
+        <w:rPr>
+          <w:highlight w:val="yellow"/>
+        </w:rPr>
+        <w:t xml:space="preserve"> hinzufügen</w:t>
+      </w:r>
+      <w:r>
+        <w:t>)</w:t>
+      </w:r>
+    </w:p>
+    <w:p>
+      <w:r>
+        <w:t>(</w:t>
+      </w:r>
+      <w:r>
+        <w:rPr>
+          <w:highlight w:val="yellow"/>
+        </w:rPr>
+        <w:t>Texte der Stationen markieren? Z.B. alles kursiv</w:t>
+      </w:r>
+      <w:r>
+        <w:t>)</w:t>
+      </w:r>
+    </w:p>
+    <w:p>
+      <w:r>
+        <w:t>Station 1, der Wald:</w:t>
+      </w:r>
+    </w:p>
+    <w:p>
+      <w:r>
+        <w:lastRenderedPageBreak/>
+        <w:t xml:space="preserve">Ein Wald ist nicht gleich ein Wald. </w:t>
+      </w:r>
+    </w:p>
+    <w:p>
+      <w:r>
+        <w:t xml:space="preserve">Wälder kommen nicht nur auf der ganzen Welt verteilt </w:t>
+      </w:r>
+      <w:r>
+        <w:t xml:space="preserve">in völlig verschiedenen Regionen vor. Sie unterscheiden sich auch stark in ihrer Ausprägung und den Pflanzen und </w:t>
+      </w:r>
+      <w:proofErr w:type="gramStart"/>
+      <w:r>
+        <w:t>Tieren</w:t>
+      </w:r>
+      <w:proofErr w:type="gramEnd"/>
+      <w:r>
+        <w:t xml:space="preserve"> </w:t>
+      </w:r>
+      <w:r>
+        <w:t>die sich dort finden lassen.</w:t>
+      </w:r>
+      <w:r>
+        <w:t xml:space="preserve"> Zu den am weitesten verbreiteten Wäldern gehören </w:t>
+      </w:r>
+      <w:r>
+        <w:t>Tropische Regenwälder</w:t>
+      </w:r>
+      <w:r>
+        <w:t xml:space="preserve">, </w:t>
+      </w:r>
+      <w:r>
+        <w:t>Tropische Trockenwälder</w:t>
+      </w:r>
+      <w:r>
+        <w:t xml:space="preserve">, </w:t>
+      </w:r>
+      <w:r>
+        <w:t xml:space="preserve">Subtropische Wälder </w:t>
+      </w:r>
+      <w:r>
+        <w:t xml:space="preserve">bzw. </w:t>
+      </w:r>
+      <w:r>
+        <w:t>Hartlaubwälder</w:t>
+      </w:r>
+      <w:r>
+        <w:t xml:space="preserve">, </w:t>
+      </w:r>
+      <w:r>
+        <w:t>Gemäßigte Laubwälder</w:t>
+      </w:r>
+      <w:r>
+        <w:t xml:space="preserve">, </w:t>
+      </w:r>
+      <w:r>
+        <w:t>Gemäßigte Nadel- und Mischwälder</w:t>
+      </w:r>
+      <w:r>
+        <w:t xml:space="preserve">, </w:t>
+      </w:r>
+      <w:r>
+        <w:t>Boreale Wälder (</w:t>
+      </w:r>
+      <w:r>
+        <w:t xml:space="preserve">auch </w:t>
+      </w:r>
+      <w:r>
+        <w:t>Taiga</w:t>
+      </w:r>
+      <w:r>
+        <w:t xml:space="preserve"> genannt</w:t>
+      </w:r>
+      <w:r>
+        <w:t>)</w:t>
+      </w:r>
+      <w:r>
+        <w:t xml:space="preserve">, sowie </w:t>
+      </w:r>
+      <w:r>
+        <w:t>Mangrovenwälder</w:t>
+      </w:r>
+      <w:r>
+        <w:t xml:space="preserve">. </w:t>
+      </w:r>
+      <w:r>
+        <w:t xml:space="preserve">Da Deutschland ganz in der gemäßigten Zone liegt, lassen sich bei uns hauptsächlich Gemäßigte Laub-, Nadel- und Mischwälder finden. Ausnahmen wie z.B. Auwälder (Wälder entlang von Flüssen und feuchten Gebieten, meist bestehend aus </w:t>
+      </w:r>
+      <w:r>
+        <w:t>Erlen</w:t>
+      </w:r>
+      <w:r>
+        <w:t>,</w:t>
+      </w:r>
+      <w:r>
+        <w:t xml:space="preserve"> Weiden</w:t>
+      </w:r>
+      <w:r>
+        <w:t xml:space="preserve"> und </w:t>
+      </w:r>
+      <w:r>
+        <w:t>Eschen</w:t>
+      </w:r>
+      <w:r>
+        <w:t xml:space="preserve">) oder Moorwälder kommen seltener vor. </w:t>
+      </w:r>
+    </w:p>
+    <w:p>
+      <w:r>
+        <w:t>Wälder lassen sich aber auch noch anders einteilen:</w:t>
+      </w:r>
+    </w:p>
+    <w:p>
+      <w:r>
+        <w:t>In naturnahe Wälder und Forste.</w:t>
+      </w:r>
+      <w:r>
+        <w:t xml:space="preserve"> Ein Forst bezeichnet dabei einen von Menschen </w:t>
+      </w:r>
+      <w:r>
+        <w:t xml:space="preserve">(wirtschaftlich) </w:t>
+      </w:r>
+      <w:r>
+        <w:t>genutzten und verwalteten Wald.</w:t>
+      </w:r>
+      <w:r>
+        <w:t xml:space="preserve"> Da Bäume hier durch Menschen gepflanzt und gefällt werden, wirkt ein Forst deutlich aufgeräumter. Auch sind die meisten Bäume etwa gleichalt und es gibt wenig Totholz und Unterholz was als Nahrung oder Versteck dienen könnte. Ein Forst </w:t>
+      </w:r>
+      <w:proofErr w:type="gramStart"/>
+      <w:r>
+        <w:t>bieten</w:t>
+      </w:r>
+      <w:proofErr w:type="gramEnd"/>
+      <w:r>
+        <w:t xml:space="preserve"> daher weniger Arten einen Lebensraum als ein naturbelassener Wald.</w:t>
+      </w:r>
+    </w:p>
+    <w:p>
+      <w:r>
+        <w:t>Was denkst du, in welcher Art von Wald befindest du dich gerade?</w:t>
+      </w:r>
+    </w:p>
+    <w:p>
+      <w:r>
+        <w:rPr>
+          <w:highlight w:val="yellow"/>
+        </w:rPr>
+        <w:t>Auswahlfrage mit folgenden Optionen:</w:t>
+      </w:r>
+    </w:p>
+    <w:p>
+      <w:r>
+        <w:t>Laubwald - naturbelassen</w:t>
+      </w:r>
+    </w:p>
+    <w:p>
+      <w:r>
+        <w:t>Nadelwald</w:t>
+      </w:r>
+      <w:r>
+        <w:t xml:space="preserve"> - naturbelassen</w:t>
+      </w:r>
+    </w:p>
+    <w:p>
+      <w:r>
+        <w:t>Mischwald</w:t>
+      </w:r>
+      <w:r>
+        <w:t xml:space="preserve"> - naturbelassen</w:t>
+      </w:r>
+    </w:p>
+    <w:p>
+      <w:r>
+        <w:t>Laubwald</w:t>
+      </w:r>
+      <w:r>
+        <w:t xml:space="preserve"> - Forst</w:t>
+      </w:r>
+    </w:p>
+    <w:p>
+      <w:r>
+        <w:t>Nadelwald - Forst</w:t>
+      </w:r>
+    </w:p>
+    <w:p>
+      <w:r>
+        <w:t xml:space="preserve">Mischwald </w:t>
+      </w:r>
+      <w:r>
+        <w:t>-</w:t>
+      </w:r>
+      <w:r>
+        <w:t xml:space="preserve"> Fors</w:t>
+      </w:r>
+      <w:r>
+        <w:t>t</w:t>
+      </w:r>
+    </w:p>
+    <w:p>
+      <w:r>
+        <w:t>(</w:t>
+      </w:r>
+      <w:r>
+        <w:rPr>
+          <w:highlight w:val="yellow"/>
+        </w:rPr>
+        <w:t>Taucht auf, wenn Antwort eingegeben wurde</w:t>
+      </w:r>
+      <w:r>
+        <w:t>)</w:t>
+      </w:r>
+    </w:p>
+    <w:p>
+      <w:r>
+        <w:t>Richtig! / Nicht ganz korrekt.</w:t>
+      </w:r>
+    </w:p>
+    <w:p>
+      <w:r>
+        <w:t>Wir befinden uns hier in einem (</w:t>
+      </w:r>
+      <w:r>
+        <w:rPr>
+          <w:highlight w:val="yellow"/>
+        </w:rPr>
+        <w:t>Welcher Wald</w:t>
+      </w:r>
+      <w:r>
+        <w:t>) zu erkennen ist dies an (</w:t>
+      </w:r>
+      <w:r>
+        <w:rPr>
+          <w:highlight w:val="yellow"/>
+        </w:rPr>
+        <w:t>Unterschiede vor Ort?</w:t>
+      </w:r>
+      <w:r>
+        <w:t>).</w:t>
+      </w:r>
+    </w:p>
+    <w:p>
+      <w:r>
+        <w:t>An diesem direkten Bildvergleich lässt sich leicht erkennen wie unterschiedlich ein naturbelassener Wald und ein Forst schon auf den ersten Blick wirken:</w:t>
+      </w:r>
+    </w:p>
+    <w:p>
+      <w:r>
+        <w:rPr>
+          <w:highlight w:val="yellow"/>
+        </w:rPr>
+        <w:t>Bild 1 Bild 2</w:t>
+      </w:r>
+      <w:r>
+        <w:t xml:space="preserve"> </w:t>
+      </w:r>
+    </w:p>
+    <w:p/>
+    <w:p/>
+    <w:p>
+      <w:pPr>
+        <w:pStyle w:val="Listenabsatz"/>
+        <w:numPr>
+          <w:ilvl w:val="0"/>
+          <w:numId w:val="14"/>
+        </w:numPr>
+      </w:pPr>
+      <w:r>
+        <w:t>Wald</w:t>
+      </w:r>
+    </w:p>
+    <w:p>
+      <w:pPr>
+        <w:pStyle w:val="Listenabsatz"/>
+        <w:numPr>
+          <w:ilvl w:val="0"/>
+          <w:numId w:val="3"/>
+        </w:numPr>
+      </w:pPr>
+      <w:r>
+        <w:t>Unterschied Forstwald zu geschützten Wäldern / Wäldern ohne menschlichen Eingriff,</w:t>
+      </w:r>
+    </w:p>
+    <w:p>
+      <w:pPr>
+        <w:pStyle w:val="Listenabsatz"/>
+      </w:pPr>
+      <w:r>
+        <w:t xml:space="preserve">kurzer </w:t>
+      </w:r>
+      <w:proofErr w:type="spellStart"/>
+      <w:r>
+        <w:t>Erklärtext</w:t>
+      </w:r>
+      <w:proofErr w:type="spellEnd"/>
+      <w:r>
+        <w:t xml:space="preserve">. Aufgabe: Schaut euch um und ordnet den </w:t>
+      </w:r>
+      <w:proofErr w:type="gramStart"/>
+      <w:r>
+        <w:t>Wald</w:t>
+      </w:r>
+      <w:proofErr w:type="gramEnd"/>
+      <w:r>
+        <w:t xml:space="preserve"> in dem Ihr steht ein.</w:t>
+      </w:r>
+    </w:p>
+    <w:p>
+      <w:pPr>
+        <w:pStyle w:val="Listenabsatz"/>
+      </w:pPr>
+      <w:r>
+        <w:t>Bilder!</w:t>
+      </w:r>
+    </w:p>
+    <w:p>
+      <w:pPr>
+        <w:pStyle w:val="Listenabsatz"/>
+        <w:numPr>
+          <w:ilvl w:val="0"/>
+          <w:numId w:val="3"/>
+        </w:numPr>
+      </w:pPr>
+      <w:r>
+        <w:t>Was kann ein Wald eigentlich für uns tun?</w:t>
+      </w:r>
+    </w:p>
+    <w:p>
+      <w:pPr>
+        <w:pStyle w:val="Listenabsatz"/>
+      </w:pPr>
+      <w:r>
+        <w:t xml:space="preserve">Artenvielfalt, Holz, Pilze </w:t>
+      </w:r>
+      <w:proofErr w:type="spellStart"/>
+      <w:r>
+        <w:t>etc</w:t>
+      </w:r>
+      <w:proofErr w:type="spellEnd"/>
+      <w:r>
+        <w:t xml:space="preserve"> </w:t>
+      </w:r>
+      <w:proofErr w:type="spellStart"/>
+      <w:r>
+        <w:t>etc</w:t>
+      </w:r>
+      <w:proofErr w:type="spellEnd"/>
+      <w:r>
+        <w:t xml:space="preserve"> -&gt; Erklärvideo? </w:t>
+      </w:r>
+    </w:p>
+    <w:p>
+      <w:pPr>
+        <w:pStyle w:val="Listenabsatz"/>
+        <w:numPr>
+          <w:ilvl w:val="0"/>
+          <w:numId w:val="3"/>
+        </w:numPr>
+      </w:pPr>
+      <w:r>
+        <w:lastRenderedPageBreak/>
+        <w:t>Wie schützen wir unseren heimischen Wald und sorgen dafür, dass er erhalten bleibt?</w:t>
+      </w:r>
+    </w:p>
+    <w:p>
+      <w:pPr>
+        <w:pStyle w:val="Listenabsatz"/>
+      </w:pPr>
+      <w:r>
+        <w:t>Gefahren von Monokulturen</w:t>
+      </w:r>
+    </w:p>
+    <w:p>
+      <w:pPr>
+        <w:pStyle w:val="Listenabsatz"/>
+        <w:numPr>
+          <w:ilvl w:val="0"/>
+          <w:numId w:val="14"/>
+        </w:numPr>
+      </w:pPr>
+      <w:r>
+        <w:t xml:space="preserve">Wiese </w:t>
+      </w:r>
+    </w:p>
+    <w:p>
+      <w:pPr>
+        <w:pStyle w:val="Listenabsatz"/>
+        <w:numPr>
+          <w:ilvl w:val="0"/>
+          <w:numId w:val="3"/>
+        </w:numPr>
+      </w:pPr>
+      <w:r>
+        <w:t>Entstehungsgeschichte der Wiese / Wiesenarten</w:t>
+      </w:r>
+    </w:p>
+    <w:p>
+      <w:pPr>
+        <w:pStyle w:val="Listenabsatz"/>
+      </w:pPr>
+      <w:r>
+        <w:t xml:space="preserve">Menschlicher </w:t>
+      </w:r>
+      <w:r>
+        <w:t>E</w:t>
+      </w:r>
+      <w:r>
+        <w:t>influss</w:t>
+      </w:r>
+      <w:r>
+        <w:t xml:space="preserve"> </w:t>
+      </w:r>
+    </w:p>
+    <w:p>
+      <w:pPr>
+        <w:pStyle w:val="Listenabsatz"/>
+        <w:numPr>
+          <w:ilvl w:val="0"/>
+          <w:numId w:val="3"/>
+        </w:numPr>
+      </w:pPr>
+      <w:r>
+        <w:t>Artenvielfalt. Was kann man vor Ort finden? Kurze Bildergalerie mit Kurztexten.</w:t>
+      </w:r>
+    </w:p>
+    <w:p>
+      <w:pPr>
+        <w:pStyle w:val="Listenabsatz"/>
+        <w:numPr>
+          <w:ilvl w:val="0"/>
+          <w:numId w:val="3"/>
+        </w:numPr>
+      </w:pPr>
+      <w:r>
+        <w:t xml:space="preserve">Erhalt von Wiesen. Menschlicher Einfluss, </w:t>
+      </w:r>
+      <w:proofErr w:type="spellStart"/>
+      <w:r>
+        <w:t>Maht</w:t>
+      </w:r>
+      <w:proofErr w:type="spellEnd"/>
+      <w:r>
+        <w:t xml:space="preserve">, Nährstoffe, Viehhaltung Verlust von Wiesen durch Büsche &gt; Wald </w:t>
+      </w:r>
+    </w:p>
+    <w:p>
+      <w:pPr>
+        <w:pStyle w:val="Listenabsatz"/>
+        <w:numPr>
+          <w:ilvl w:val="0"/>
+          <w:numId w:val="14"/>
+        </w:numPr>
+      </w:pPr>
+      <w:r>
+        <w:t xml:space="preserve">Tropenhaus </w:t>
+      </w:r>
+    </w:p>
+    <w:p>
+      <w:pPr>
+        <w:pStyle w:val="Listenabsatz"/>
+        <w:numPr>
+          <w:ilvl w:val="0"/>
+          <w:numId w:val="3"/>
+        </w:numPr>
+      </w:pPr>
+      <w:r>
+        <w:t>Suche folgende Pflanzen: Kakao, Vanille, Zuckerrohr, Banane (was hat der Bot. Garten noch?)</w:t>
+      </w:r>
+    </w:p>
+    <w:p>
+      <w:pPr>
+        <w:pStyle w:val="Listenabsatz"/>
+      </w:pPr>
+      <w:r>
+        <w:t xml:space="preserve">Kurzer Texte, kommt aus Tropen wurden entdeckt wann, Luxusgüter </w:t>
+      </w:r>
+    </w:p>
+    <w:p>
+      <w:pPr>
+        <w:pStyle w:val="Listenabsatz"/>
+        <w:numPr>
+          <w:ilvl w:val="0"/>
+          <w:numId w:val="3"/>
+        </w:numPr>
+      </w:pPr>
+      <w:r>
+        <w:t>Anfänge (Dreieckshandel) -&gt; Video / Audio einbinden</w:t>
+      </w:r>
+    </w:p>
+    <w:p>
+      <w:pPr>
+        <w:pStyle w:val="Listenabsatz"/>
+        <w:numPr>
+          <w:ilvl w:val="0"/>
+          <w:numId w:val="3"/>
+        </w:numPr>
+      </w:pPr>
+      <w:r>
+        <w:t>Verlust von Lebensraum durch den Menschen &gt; Beispiel Rechnung (Animation?)</w:t>
+      </w:r>
+    </w:p>
+    <w:p>
+      <w:pPr>
+        <w:pStyle w:val="Listenabsatz"/>
+        <w:numPr>
+          <w:ilvl w:val="0"/>
+          <w:numId w:val="3"/>
+        </w:numPr>
+      </w:pPr>
+      <w:r>
+        <w:t>Wie schützen wir den Lebensraum; Verweis auf externe Quellen / Organisationen</w:t>
+      </w:r>
+    </w:p>
+    <w:p>
+      <w:pPr>
+        <w:pStyle w:val="Listenabsatz"/>
+        <w:numPr>
+          <w:ilvl w:val="0"/>
+          <w:numId w:val="14"/>
+        </w:numPr>
+      </w:pPr>
+      <w:r>
+        <w:t>Bauerngarten</w:t>
+      </w:r>
+    </w:p>
+    <w:p>
+      <w:pPr>
+        <w:pStyle w:val="Listenabsatz"/>
+        <w:numPr>
+          <w:ilvl w:val="0"/>
+          <w:numId w:val="3"/>
+        </w:numPr>
+      </w:pPr>
+      <w:r>
+        <w:t>Würzburg als Teil von „Weinfranken“, Poster zur Aufteilung anschauen, was gibt es noch?</w:t>
+      </w:r>
+    </w:p>
+    <w:p>
+      <w:pPr>
+        <w:pStyle w:val="Listenabsatz"/>
+        <w:numPr>
+          <w:ilvl w:val="0"/>
+          <w:numId w:val="3"/>
+        </w:numPr>
+      </w:pPr>
+      <w:r>
+        <w:t>Folgen für Bestäuber / Insekten &gt; Verweis auf Station Wiese, könnten viele Arten verloren gehen</w:t>
+      </w:r>
+    </w:p>
+    <w:p>
+      <w:pPr>
+        <w:pStyle w:val="Listenabsatz"/>
+        <w:numPr>
+          <w:ilvl w:val="0"/>
+          <w:numId w:val="3"/>
+        </w:numPr>
+      </w:pPr>
+      <w:r>
+        <w:t>Obstbau in anderen Teilen der Welt, Spanien Gewächshäuser</w:t>
+      </w:r>
+    </w:p>
+    <w:p>
+      <w:pPr>
+        <w:pStyle w:val="Listenabsatz"/>
+        <w:numPr>
+          <w:ilvl w:val="0"/>
+          <w:numId w:val="3"/>
+        </w:numPr>
+      </w:pPr>
+      <w:r>
+        <w:t>Wie ernähre ich mich bewusst, Stichworte Regional &amp; saisonal</w:t>
+      </w:r>
+    </w:p>
+    <w:p>
+      <w:pPr>
+        <w:pStyle w:val="Listenabsatz"/>
+        <w:numPr>
+          <w:ilvl w:val="0"/>
+          <w:numId w:val="14"/>
+        </w:numPr>
+      </w:pPr>
+      <w:r>
+        <w:t>Nutzpflanzenterasse</w:t>
+      </w:r>
+    </w:p>
+    <w:p>
+      <w:pPr>
+        <w:pStyle w:val="Listenabsatz"/>
+        <w:numPr>
+          <w:ilvl w:val="0"/>
+          <w:numId w:val="3"/>
+        </w:numPr>
+      </w:pPr>
+      <w:r>
+        <w:t>Hier hat alles angefangen: Übergang der Menschen von Jäger &amp; Sammler zu Niederlassung</w:t>
+      </w:r>
+    </w:p>
+    <w:p>
+      <w:pPr>
+        <w:pStyle w:val="Listenabsatz"/>
+      </w:pPr>
+      <w:r>
+        <w:t>Viehhaltung</w:t>
+      </w:r>
+      <w:r>
+        <w:t xml:space="preserve">, Fokus aber auf </w:t>
+      </w:r>
+      <w:r>
+        <w:t>Gräser</w:t>
+      </w:r>
+      <w:r>
+        <w:t>n</w:t>
+      </w:r>
+      <w:r>
+        <w:t xml:space="preserve"> </w:t>
+      </w:r>
+      <w:r>
+        <w:t>&amp;</w:t>
+      </w:r>
+      <w:r>
+        <w:t xml:space="preserve"> Pflanzen</w:t>
+      </w:r>
+    </w:p>
+    <w:p>
+      <w:pPr>
+        <w:pStyle w:val="Listenabsatz"/>
+        <w:numPr>
+          <w:ilvl w:val="0"/>
+          <w:numId w:val="3"/>
+        </w:numPr>
+      </w:pPr>
+      <w:r>
+        <w:t>Heutige Arten erst durch Selektion &amp; Kreuzung entstanden, mittlerweile schneller durch Gentechnik</w:t>
+      </w:r>
+    </w:p>
+    <w:p>
+      <w:pPr>
+        <w:pStyle w:val="Listenabsatz"/>
+        <w:numPr>
+          <w:ilvl w:val="0"/>
+          <w:numId w:val="3"/>
+        </w:numPr>
+      </w:pPr>
+      <w:r>
+        <w:t xml:space="preserve">Folgen für Natur, andere Pflanzen und Tiere </w:t>
+      </w:r>
+    </w:p>
+    <w:p>
+      <w:pPr>
+        <w:pStyle w:val="Listenabsatz"/>
+        <w:numPr>
+          <w:ilvl w:val="0"/>
+          <w:numId w:val="14"/>
+        </w:numPr>
+      </w:pPr>
+      <w:r>
+        <w:t xml:space="preserve">Abschlussstation </w:t>
+      </w:r>
+    </w:p>
+    <w:p>
+      <w:pPr>
+        <w:pStyle w:val="Listenabsatz"/>
+        <w:numPr>
+          <w:ilvl w:val="0"/>
+          <w:numId w:val="3"/>
+        </w:numPr>
+      </w:pPr>
+      <w:r>
+        <w:t>Der Mensch beeinfluss alle Systeme um sich, sowohl schlecht (Rodung), als auch gut (</w:t>
+      </w:r>
+      <w:proofErr w:type="spellStart"/>
+      <w:r>
+        <w:t>Maht</w:t>
+      </w:r>
+      <w:proofErr w:type="spellEnd"/>
+      <w:r>
+        <w:t>, Entstehung der Wiesen)</w:t>
+      </w:r>
+    </w:p>
+    <w:p>
+      <w:pPr>
+        <w:pStyle w:val="Listenabsatz"/>
+        <w:numPr>
+          <w:ilvl w:val="0"/>
+          <w:numId w:val="3"/>
+        </w:numPr>
+      </w:pPr>
+      <w:r>
+        <w:t xml:space="preserve">Klärungsbedarf: </w:t>
+      </w:r>
+      <w:proofErr w:type="spellStart"/>
+      <w:r>
+        <w:t>Overshoot</w:t>
+      </w:r>
+      <w:proofErr w:type="spellEnd"/>
+      <w:r>
+        <w:t xml:space="preserve"> </w:t>
+      </w:r>
+      <w:proofErr w:type="spellStart"/>
+      <w:r>
+        <w:t>days</w:t>
+      </w:r>
+      <w:proofErr w:type="spellEnd"/>
+      <w:r>
+        <w:t xml:space="preserve">, Planetary </w:t>
+      </w:r>
+      <w:proofErr w:type="spellStart"/>
+      <w:r>
+        <w:t>Boundaries</w:t>
+      </w:r>
+      <w:proofErr w:type="spellEnd"/>
+      <w:r>
+        <w:t xml:space="preserve"> </w:t>
+      </w:r>
+      <w:proofErr w:type="spellStart"/>
+      <w:r>
+        <w:t>etc</w:t>
+      </w:r>
+      <w:proofErr w:type="spellEnd"/>
+      <w:r>
+        <w:t xml:space="preserve">, erwähnen? Was passt gut? </w:t>
+      </w:r>
+    </w:p>
+    <w:p>
+      <w:pPr>
+        <w:pStyle w:val="Listenabsatz"/>
+        <w:numPr>
+          <w:ilvl w:val="0"/>
+          <w:numId w:val="3"/>
+        </w:numPr>
+      </w:pPr>
+      <w:r>
+        <w:t xml:space="preserve">Hoffnung machen: Wo setze ich im </w:t>
+      </w:r>
+      <w:proofErr w:type="gramStart"/>
+      <w:r>
+        <w:t>kleinen</w:t>
+      </w:r>
+      <w:proofErr w:type="gramEnd"/>
+      <w:r>
+        <w:t xml:space="preserve"> an</w:t>
+      </w:r>
+    </w:p>
+    <w:p>
+      <w:pPr>
+        <w:pStyle w:val="Listenabsatz"/>
+      </w:pPr>
+    </w:p>
+    <w:p/>
+    <w:p/>
     <w:p>
       <w:r>
         <w:rPr>
@@ -6007,15 +7075,7 @@
       </w:r>
       <w:proofErr w:type="gramEnd"/>
       <w:r>
-        <w:t xml:space="preserve"> </w:t>
-      </w:r>
-      <w:proofErr w:type="gramStart"/>
-      <w:r>
-        <w:t>um schichten</w:t>
-      </w:r>
-      <w:proofErr w:type="gramEnd"/>
-      <w:r>
-        <w:t xml:space="preserve"> darzustellen</w:t>
+        <w:t xml:space="preserve"> um schichten darzustellen</w:t>
       </w:r>
     </w:p>
     <w:p>
@@ -6187,6 +7247,7 @@
         </w:numPr>
       </w:pPr>
       <w:r>
+        <w:lastRenderedPageBreak/>
         <w:t xml:space="preserve">Wie hat sich der deutsche </w:t>
       </w:r>
       <w:proofErr w:type="spellStart"/>
@@ -6211,15 +7272,7 @@
       </w:r>
       <w:proofErr w:type="spellEnd"/>
       <w:r>
-        <w:t xml:space="preserve"> </w:t>
-      </w:r>
-      <w:proofErr w:type="gramStart"/>
-      <w:r>
-        <w:t>nutzen</w:t>
-      </w:r>
-      <w:proofErr w:type="gramEnd"/>
-      <w:r>
-        <w:t xml:space="preserve"> verändert</w:t>
+        <w:t xml:space="preserve"> nutzen verändert</w:t>
       </w:r>
     </w:p>
     <w:p>
@@ -6363,7 +7416,15 @@
         </w:numPr>
       </w:pPr>
       <w:r>
-        <w:t xml:space="preserve">Verschiedene arten von wiesen </w:t>
+        <w:t xml:space="preserve">Verschiedene </w:t>
+      </w:r>
+      <w:proofErr w:type="spellStart"/>
+      <w:r>
+        <w:t>arten</w:t>
+      </w:r>
+      <w:proofErr w:type="spellEnd"/>
+      <w:r>
+        <w:t xml:space="preserve"> von wiesen </w:t>
       </w:r>
     </w:p>
     <w:p>
@@ -6798,7 +7859,15 @@
       </w:r>
       <w:proofErr w:type="spellEnd"/>
       <w:r>
-        <w:t xml:space="preserve"> zu den einzelnen Pflanzen. Quizz; Finde die pflanze und trage lat. Namen ein, dann erscheint erst der </w:t>
+        <w:t xml:space="preserve"> zu den einzelnen Pflanzen. Quizz; Finde die </w:t>
+      </w:r>
+      <w:proofErr w:type="spellStart"/>
+      <w:r>
+        <w:t>pflanze</w:t>
+      </w:r>
+      <w:proofErr w:type="spellEnd"/>
+      <w:r>
+        <w:t xml:space="preserve"> und trage lat. Namen ein, dann erscheint erst der </w:t>
       </w:r>
       <w:proofErr w:type="spellStart"/>
       <w:r>
@@ -6818,7 +7887,6 @@
         </w:numPr>
       </w:pPr>
       <w:r>
-        <w:lastRenderedPageBreak/>
         <w:t>Dreieckshandel</w:t>
       </w:r>
     </w:p>
@@ -7303,7 +8371,15 @@
       </w:r>
       <w:proofErr w:type="spellEnd"/>
       <w:r>
-        <w:t xml:space="preserve"> no </w:t>
+        <w:t xml:space="preserve"> </w:t>
+      </w:r>
+      <w:proofErr w:type="spellStart"/>
+      <w:r>
+        <w:t>no</w:t>
+      </w:r>
+      <w:proofErr w:type="spellEnd"/>
+      <w:r>
+        <w:t xml:space="preserve"> </w:t>
       </w:r>
       <w:proofErr w:type="spellStart"/>
       <w:r>
@@ -7457,6 +8533,7 @@
       </w:pPr>
       <w:proofErr w:type="spellStart"/>
       <w:r>
+        <w:lastRenderedPageBreak/>
         <w:t>Overshoot</w:t>
       </w:r>
       <w:proofErr w:type="spellEnd"/>
@@ -7661,23 +8738,7 @@
           <w:rFonts w:cstheme="minorHAnsi"/>
           <w:bdr w:val="none" w:sz="0" w:space="0" w:color="auto" w:frame="1"/>
         </w:rPr>
-        <w:t xml:space="preserve"> die man </w:t>
-      </w:r>
-      <w:proofErr w:type="gramStart"/>
-      <w:r>
-        <w:rPr>
-          <w:rFonts w:cstheme="minorHAnsi"/>
-          <w:bdr w:val="none" w:sz="0" w:space="0" w:color="auto" w:frame="1"/>
-        </w:rPr>
-        <w:t>selber</w:t>
-      </w:r>
-      <w:proofErr w:type="gramEnd"/>
-      <w:r>
-        <w:rPr>
-          <w:rFonts w:cstheme="minorHAnsi"/>
-          <w:bdr w:val="none" w:sz="0" w:space="0" w:color="auto" w:frame="1"/>
-        </w:rPr>
-        <w:t xml:space="preserve"> machen kann</w:t>
+        <w:t xml:space="preserve"> die man selber machen kann</w:t>
       </w:r>
     </w:p>
     <w:p>
@@ -7783,7 +8844,13 @@
       </w:pPr>
       <w:bookmarkStart w:id="26" w:name="_Toc212747140"/>
       <w:r>
-        <w:t>3.3 Evaluation</w:t>
+        <w:t>3.</w:t>
+      </w:r>
+      <w:r>
+        <w:t>4</w:t>
+      </w:r>
+      <w:r>
+        <w:t xml:space="preserve"> Evaluation</w:t>
       </w:r>
       <w:bookmarkEnd w:id="26"/>
     </w:p>
@@ -7865,7 +8932,6 @@
       </w:pPr>
       <w:bookmarkStart w:id="27" w:name="_Toc212747141"/>
       <w:r>
-        <w:lastRenderedPageBreak/>
         <w:t>4 Auswertung</w:t>
       </w:r>
       <w:bookmarkEnd w:id="27"/>
@@ -8103,6 +9169,7 @@
         <w:jc w:val="right"/>
       </w:pPr>
       <w:r>
+        <w:lastRenderedPageBreak/>
         <w:t xml:space="preserve">Würzburg, </w:t>
       </w:r>
       <w:proofErr w:type="spellStart"/>
@@ -8159,7 +9226,7 @@
 </file>
 
 <file path=word/numbering.xml><?xml version="1.0" encoding="utf-8"?>
-<w:numbering xmlns:wpc="http://schemas.microsoft.com/office/word/2010/wordprocessingCanvas" xmlns:cx="http://schemas.microsoft.com/office/drawing/2014/chartex" xmlns:cx1="http://schemas.microsoft.com/office/drawing/2015/9/8/chartex" xmlns:cx2="http://schemas.microsoft.com/office/drawing/2015/10/21/chartex" xmlns:cx3="http://schemas.microsoft.com/office/drawing/2016/5/9/chartex" xmlns:cx4="http://schemas.microsoft.com/office/drawing/2016/5/10/chartex" xmlns:cx5="http://schemas.microsoft.com/office/drawing/2016/5/11/chartex" xmlns:cx6="http://schemas.microsoft.com/office/drawing/2016/5/12/chartex" xmlns:cx7="http://schemas.microsoft.com/office/drawing/2016/5/13/chartex" xmlns:cx8="http://schemas.microsoft.com/office/drawing/2016/5/14/chartex" xmlns:mc="http://schemas.openxmlformats.org/markup-compatibility/2006" xmlns:aink="http://schemas.microsoft.com/office/drawing/2016/ink" xmlns:am3d="http://schemas.microsoft.com/office/drawing/2017/model3d" xmlns:o="urn:schemas-microsoft-com:office:office" xmlns:oel="http://schemas.microsoft.com/office/2019/extlst" xmlns:r="http://schemas.openxmlformats.org/officeDocument/2006/relationships" xmlns:m="http://schemas.openxmlformats.org/officeDocument/2006/math" xmlns:v="urn:schemas-microsoft-com:vml" xmlns:wp14="http://schemas.microsoft.com/office/word/2010/wordprocessingDrawing" xmlns:wp="http://schemas.openxmlformats.org/drawingml/2006/wordprocessingDrawing" xmlns:w10="urn:schemas-microsoft-com:office:word" xmlns:w="http://schemas.openxmlformats.org/wordprocessingml/2006/main" xmlns:w14="http://schemas.microsoft.com/office/word/2010/wordml" xmlns:w15="http://schemas.microsoft.com/office/word/2012/wordml" xmlns:w16cex="http://schemas.microsoft.com/office/word/2018/wordml/cex" xmlns:w16cid="http://schemas.microsoft.com/office/word/2016/wordml/cid" xmlns:w16="http://schemas.microsoft.com/office/word/2018/wordml" xmlns:w16du="http://schemas.microsoft.com/office/word/2023/wordml/word16du" xmlns:w16sdtdh="http://schemas.microsoft.com/office/word/2020/wordml/sdtdatahash" xmlns:w16sdtfl="http://schemas.microsoft.com/office/word/2024/wordml/sdtformatlock" xmlns:w16se="http://schemas.microsoft.com/office/word/2015/wordml/symex" xmlns:wpg="http://schemas.microsoft.com/office/word/2010/wordprocessingGroup" xmlns:wpi="http://schemas.microsoft.com/office/word/2010/wordprocessingInk" xmlns:wne="http://schemas.microsoft.com/office/word/2006/wordml" xmlns:wps="http://schemas.microsoft.com/office/word/2010/wordprocessingShape" mc:Ignorable="w14 w15 w16se w16cid w16 w16cex w16sdtdh w16sdtfl w16du wp14">
+<w:numbering xmlns:wpc="http://schemas.microsoft.com/office/word/2010/wordprocessingCanvas" xmlns:cx="http://schemas.microsoft.com/office/drawing/2014/chartex" xmlns:cx1="http://schemas.microsoft.com/office/drawing/2015/9/8/chartex" xmlns:cx2="http://schemas.microsoft.com/office/drawing/2015/10/21/chartex" xmlns:cx3="http://schemas.microsoft.com/office/drawing/2016/5/9/chartex" xmlns:cx4="http://schemas.microsoft.com/office/drawing/2016/5/10/chartex" xmlns:cx5="http://schemas.microsoft.com/office/drawing/2016/5/11/chartex" xmlns:cx6="http://schemas.microsoft.com/office/drawing/2016/5/12/chartex" xmlns:cx7="http://schemas.microsoft.com/office/drawing/2016/5/13/chartex" xmlns:cx8="http://schemas.microsoft.com/office/drawing/2016/5/14/chartex" xmlns:mc="http://schemas.openxmlformats.org/markup-compatibility/2006" xmlns:aink="http://schemas.microsoft.com/office/drawing/2016/ink" xmlns:am3d="http://schemas.microsoft.com/office/drawing/2017/model3d" xmlns:o="urn:schemas-microsoft-com:office:office" xmlns:oel="http://schemas.microsoft.com/office/2019/extlst" xmlns:r="http://schemas.openxmlformats.org/officeDocument/2006/relationships" xmlns:m="http://schemas.openxmlformats.org/officeDocument/2006/math" xmlns:v="urn:schemas-microsoft-com:vml" xmlns:wp14="http://schemas.microsoft.com/office/word/2010/wordprocessingDrawing" xmlns:wp="http://schemas.openxmlformats.org/drawingml/2006/wordprocessingDrawing" xmlns:w10="urn:schemas-microsoft-com:office:word" xmlns:w="http://schemas.openxmlformats.org/wordprocessingml/2006/main" xmlns:w14="http://schemas.microsoft.com/office/word/2010/wordml" xmlns:w15="http://schemas.microsoft.com/office/word/2012/wordml" xmlns:w16cex="http://schemas.microsoft.com/office/word/2018/wordml/cex" xmlns:w16cid="http://schemas.microsoft.com/office/word/2016/wordml/cid" xmlns:w16="http://schemas.microsoft.com/office/word/2018/wordml" xmlns:w16sdtdh="http://schemas.microsoft.com/office/word/2020/wordml/sdtdatahash" xmlns:w16se="http://schemas.microsoft.com/office/word/2015/wordml/symex" xmlns:wpg="http://schemas.microsoft.com/office/word/2010/wordprocessingGroup" xmlns:wpi="http://schemas.microsoft.com/office/word/2010/wordprocessingInk" xmlns:wne="http://schemas.microsoft.com/office/word/2006/wordml" xmlns:wps="http://schemas.microsoft.com/office/word/2010/wordprocessingShape" mc:Ignorable="w14 w15 w16se w16cid w16 w16cex w16sdtdh wp14">
   <w:abstractNum w:abstractNumId="0" w15:restartNumberingAfterBreak="0">
     <w:nsid w:val="01734FB6"/>
     <w:multiLevelType w:val="hybridMultilevel"/>
@@ -8453,6 +9520,95 @@
     </w:lvl>
   </w:abstractNum>
   <w:abstractNum w:abstractNumId="3" w15:restartNumberingAfterBreak="0">
+    <w:nsid w:val="147F6E5E"/>
+    <w:multiLevelType w:val="hybridMultilevel"/>
+    <w:tmpl w:val="048249C4"/>
+    <w:lvl w:ilvl="0" w:tplc="04070011">
+      <w:start w:val="1"/>
+      <w:numFmt w:val="decimal"/>
+      <w:lvlText w:val="%1)"/>
+      <w:lvlJc w:val="left"/>
+      <w:pPr>
+        <w:ind w:left="720" w:hanging="360"/>
+      </w:pPr>
+      <w:rPr>
+        <w:rFonts w:hint="default"/>
+      </w:rPr>
+    </w:lvl>
+    <w:lvl w:ilvl="1" w:tplc="04070019" w:tentative="1">
+      <w:start w:val="1"/>
+      <w:numFmt w:val="lowerLetter"/>
+      <w:lvlText w:val="%2."/>
+      <w:lvlJc w:val="left"/>
+      <w:pPr>
+        <w:ind w:left="1440" w:hanging="360"/>
+      </w:pPr>
+    </w:lvl>
+    <w:lvl w:ilvl="2" w:tplc="0407001B" w:tentative="1">
+      <w:start w:val="1"/>
+      <w:numFmt w:val="lowerRoman"/>
+      <w:lvlText w:val="%3."/>
+      <w:lvlJc w:val="right"/>
+      <w:pPr>
+        <w:ind w:left="2160" w:hanging="180"/>
+      </w:pPr>
+    </w:lvl>
+    <w:lvl w:ilvl="3" w:tplc="0407000F" w:tentative="1">
+      <w:start w:val="1"/>
+      <w:numFmt w:val="decimal"/>
+      <w:lvlText w:val="%4."/>
+      <w:lvlJc w:val="left"/>
+      <w:pPr>
+        <w:ind w:left="2880" w:hanging="360"/>
+      </w:pPr>
+    </w:lvl>
+    <w:lvl w:ilvl="4" w:tplc="04070019" w:tentative="1">
+      <w:start w:val="1"/>
+      <w:numFmt w:val="lowerLetter"/>
+      <w:lvlText w:val="%5."/>
+      <w:lvlJc w:val="left"/>
+      <w:pPr>
+        <w:ind w:left="3600" w:hanging="360"/>
+      </w:pPr>
+    </w:lvl>
+    <w:lvl w:ilvl="5" w:tplc="0407001B" w:tentative="1">
+      <w:start w:val="1"/>
+      <w:numFmt w:val="lowerRoman"/>
+      <w:lvlText w:val="%6."/>
+      <w:lvlJc w:val="right"/>
+      <w:pPr>
+        <w:ind w:left="4320" w:hanging="180"/>
+      </w:pPr>
+    </w:lvl>
+    <w:lvl w:ilvl="6" w:tplc="0407000F" w:tentative="1">
+      <w:start w:val="1"/>
+      <w:numFmt w:val="decimal"/>
+      <w:lvlText w:val="%7."/>
+      <w:lvlJc w:val="left"/>
+      <w:pPr>
+        <w:ind w:left="5040" w:hanging="360"/>
+      </w:pPr>
+    </w:lvl>
+    <w:lvl w:ilvl="7" w:tplc="04070019" w:tentative="1">
+      <w:start w:val="1"/>
+      <w:numFmt w:val="lowerLetter"/>
+      <w:lvlText w:val="%8."/>
+      <w:lvlJc w:val="left"/>
+      <w:pPr>
+        <w:ind w:left="5760" w:hanging="360"/>
+      </w:pPr>
+    </w:lvl>
+    <w:lvl w:ilvl="8" w:tplc="0407001B" w:tentative="1">
+      <w:start w:val="1"/>
+      <w:numFmt w:val="lowerRoman"/>
+      <w:lvlText w:val="%9."/>
+      <w:lvlJc w:val="right"/>
+      <w:pPr>
+        <w:ind w:left="6480" w:hanging="180"/>
+      </w:pPr>
+    </w:lvl>
+  </w:abstractNum>
+  <w:abstractNum w:abstractNumId="4" w15:restartNumberingAfterBreak="0">
     <w:nsid w:val="171C4C6D"/>
     <w:multiLevelType w:val="multilevel"/>
     <w:tmpl w:val="85CA414A"/>
@@ -8565,7 +9721,7 @@
       </w:pPr>
     </w:lvl>
   </w:abstractNum>
-  <w:abstractNum w:abstractNumId="4" w15:restartNumberingAfterBreak="0">
+  <w:abstractNum w:abstractNumId="5" w15:restartNumberingAfterBreak="0">
     <w:nsid w:val="3AD5425F"/>
     <w:multiLevelType w:val="hybridMultilevel"/>
     <w:tmpl w:val="23DC2524"/>
@@ -8654,7 +9810,7 @@
       </w:pPr>
     </w:lvl>
   </w:abstractNum>
-  <w:abstractNum w:abstractNumId="5" w15:restartNumberingAfterBreak="0">
+  <w:abstractNum w:abstractNumId="6" w15:restartNumberingAfterBreak="0">
     <w:nsid w:val="3FB13BD5"/>
     <w:multiLevelType w:val="multilevel"/>
     <w:tmpl w:val="1130BFD0"/>
@@ -8767,7 +9923,7 @@
       </w:rPr>
     </w:lvl>
   </w:abstractNum>
-  <w:abstractNum w:abstractNumId="6" w15:restartNumberingAfterBreak="0">
+  <w:abstractNum w:abstractNumId="7" w15:restartNumberingAfterBreak="0">
     <w:nsid w:val="4771738A"/>
     <w:multiLevelType w:val="hybridMultilevel"/>
     <w:tmpl w:val="6ADAB480"/>
@@ -8880,7 +10036,7 @@
       </w:rPr>
     </w:lvl>
   </w:abstractNum>
-  <w:abstractNum w:abstractNumId="7" w15:restartNumberingAfterBreak="0">
+  <w:abstractNum w:abstractNumId="8" w15:restartNumberingAfterBreak="0">
     <w:nsid w:val="4FC90614"/>
     <w:multiLevelType w:val="hybridMultilevel"/>
     <w:tmpl w:val="B75CB570"/>
@@ -8993,7 +10149,7 @@
       </w:rPr>
     </w:lvl>
   </w:abstractNum>
-  <w:abstractNum w:abstractNumId="8" w15:restartNumberingAfterBreak="0">
+  <w:abstractNum w:abstractNumId="9" w15:restartNumberingAfterBreak="0">
     <w:nsid w:val="5ADC00BC"/>
     <w:multiLevelType w:val="hybridMultilevel"/>
     <w:tmpl w:val="6BA07656"/>
@@ -9082,7 +10238,7 @@
       </w:pPr>
     </w:lvl>
   </w:abstractNum>
-  <w:abstractNum w:abstractNumId="9" w15:restartNumberingAfterBreak="0">
+  <w:abstractNum w:abstractNumId="10" w15:restartNumberingAfterBreak="0">
     <w:nsid w:val="64D50EC4"/>
     <w:multiLevelType w:val="hybridMultilevel"/>
     <w:tmpl w:val="28DC0AD2"/>
@@ -9194,7 +10350,7 @@
       </w:rPr>
     </w:lvl>
   </w:abstractNum>
-  <w:abstractNum w:abstractNumId="10" w15:restartNumberingAfterBreak="0">
+  <w:abstractNum w:abstractNumId="11" w15:restartNumberingAfterBreak="0">
     <w:nsid w:val="6CFC4120"/>
     <w:multiLevelType w:val="hybridMultilevel"/>
     <w:tmpl w:val="B5201E40"/>
@@ -9283,7 +10439,7 @@
       </w:pPr>
     </w:lvl>
   </w:abstractNum>
-  <w:abstractNum w:abstractNumId="11" w15:restartNumberingAfterBreak="0">
+  <w:abstractNum w:abstractNumId="12" w15:restartNumberingAfterBreak="0">
     <w:nsid w:val="791F61E0"/>
     <w:multiLevelType w:val="multilevel"/>
     <w:tmpl w:val="1130BFD0"/>
@@ -9396,7 +10552,7 @@
       </w:rPr>
     </w:lvl>
   </w:abstractNum>
-  <w:abstractNum w:abstractNumId="12" w15:restartNumberingAfterBreak="0">
+  <w:abstractNum w:abstractNumId="13" w15:restartNumberingAfterBreak="0">
     <w:nsid w:val="7C1A4E24"/>
     <w:multiLevelType w:val="hybridMultilevel"/>
     <w:tmpl w:val="1302B884"/>
@@ -9509,31 +10665,31 @@
     </w:lvl>
   </w:abstractNum>
   <w:num w:numId="1" w16cid:durableId="159662564">
-    <w:abstractNumId w:val="12"/>
+    <w:abstractNumId w:val="13"/>
   </w:num>
   <w:num w:numId="2" w16cid:durableId="942957978">
-    <w:abstractNumId w:val="4"/>
+    <w:abstractNumId w:val="5"/>
   </w:num>
   <w:num w:numId="3" w16cid:durableId="211574906">
-    <w:abstractNumId w:val="7"/>
+    <w:abstractNumId w:val="8"/>
   </w:num>
   <w:num w:numId="4" w16cid:durableId="674042101">
     <w:abstractNumId w:val="0"/>
   </w:num>
   <w:num w:numId="5" w16cid:durableId="219441210">
-    <w:abstractNumId w:val="8"/>
+    <w:abstractNumId w:val="9"/>
   </w:num>
   <w:num w:numId="6" w16cid:durableId="1679774692">
-    <w:abstractNumId w:val="9"/>
+    <w:abstractNumId w:val="10"/>
   </w:num>
   <w:num w:numId="7" w16cid:durableId="246421714">
-    <w:abstractNumId w:val="5"/>
+    <w:abstractNumId w:val="6"/>
   </w:num>
   <w:num w:numId="8" w16cid:durableId="1190339841">
-    <w:abstractNumId w:val="6"/>
+    <w:abstractNumId w:val="7"/>
   </w:num>
   <w:num w:numId="9" w16cid:durableId="1851217560">
-    <w:abstractNumId w:val="10"/>
+    <w:abstractNumId w:val="11"/>
   </w:num>
   <w:num w:numId="10" w16cid:durableId="1369916593">
     <w:abstractNumId w:val="1"/>
@@ -9542,16 +10698,19 @@
     <w:abstractNumId w:val="2"/>
   </w:num>
   <w:num w:numId="12" w16cid:durableId="258687151">
-    <w:abstractNumId w:val="11"/>
+    <w:abstractNumId w:val="12"/>
   </w:num>
   <w:num w:numId="13" w16cid:durableId="515658713">
+    <w:abstractNumId w:val="4"/>
+  </w:num>
+  <w:num w:numId="14" w16cid:durableId="1062145461">
     <w:abstractNumId w:val="3"/>
   </w:num>
 </w:numbering>
 </file>
 
 <file path=word/styles.xml><?xml version="1.0" encoding="utf-8"?>
-<w:styles xmlns:mc="http://schemas.openxmlformats.org/markup-compatibility/2006" xmlns:r="http://schemas.openxmlformats.org/officeDocument/2006/relationships" xmlns:w="http://schemas.openxmlformats.org/wordprocessingml/2006/main" xmlns:w14="http://schemas.microsoft.com/office/word/2010/wordml" xmlns:w15="http://schemas.microsoft.com/office/word/2012/wordml" xmlns:w16cex="http://schemas.microsoft.com/office/word/2018/wordml/cex" xmlns:w16cid="http://schemas.microsoft.com/office/word/2016/wordml/cid" xmlns:w16="http://schemas.microsoft.com/office/word/2018/wordml" xmlns:w16du="http://schemas.microsoft.com/office/word/2023/wordml/word16du" xmlns:w16sdtdh="http://schemas.microsoft.com/office/word/2020/wordml/sdtdatahash" xmlns:w16sdtfl="http://schemas.microsoft.com/office/word/2024/wordml/sdtformatlock" xmlns:w16se="http://schemas.microsoft.com/office/word/2015/wordml/symex" mc:Ignorable="w14 w15 w16se w16cid w16 w16cex w16sdtdh w16sdtfl w16du">
+<w:styles xmlns:mc="http://schemas.openxmlformats.org/markup-compatibility/2006" xmlns:r="http://schemas.openxmlformats.org/officeDocument/2006/relationships" xmlns:w="http://schemas.openxmlformats.org/wordprocessingml/2006/main" xmlns:w14="http://schemas.microsoft.com/office/word/2010/wordml" xmlns:w15="http://schemas.microsoft.com/office/word/2012/wordml" xmlns:w16cex="http://schemas.microsoft.com/office/word/2018/wordml/cex" xmlns:w16cid="http://schemas.microsoft.com/office/word/2016/wordml/cid" xmlns:w16="http://schemas.microsoft.com/office/word/2018/wordml" xmlns:w16sdtdh="http://schemas.microsoft.com/office/word/2020/wordml/sdtdatahash" xmlns:w16se="http://schemas.microsoft.com/office/word/2015/wordml/symex" mc:Ignorable="w14 w15 w16se w16cid w16 w16cex w16sdtdh">
   <w:docDefaults>
     <w:rPrDefault>
       <w:rPr>
@@ -10081,6 +11240,7 @@
   <w:style w:type="character" w:default="1" w:styleId="Absatz-Standardschriftart">
     <w:name w:val="Default Paragraph Font"/>
     <w:uiPriority w:val="1"/>
+    <w:semiHidden/>
     <w:unhideWhenUsed/>
   </w:style>
   <w:style w:type="table" w:default="1" w:styleId="NormaleTabelle">

</xml_diff>